<commit_message>
Links para tutoriais uteis
</commit_message>
<xml_diff>
--- a/Links.docx
+++ b/Links.docx
@@ -3,43 +3,53 @@
 <w:document xmlns:wpc="http://schemas.microsoft.com/office/word/2010/wordprocessingCanvas" xmlns:cx="http://schemas.microsoft.com/office/drawing/2014/chartex" xmlns:cx1="http://schemas.microsoft.com/office/drawing/2015/9/8/chartex" xmlns:cx2="http://schemas.microsoft.com/office/drawing/2015/10/21/chartex" xmlns:mc="http://schemas.openxmlformats.org/markup-compatibility/2006" xmlns:o="urn:schemas-microsoft-com:office:office" xmlns:r="http://schemas.openxmlformats.org/officeDocument/2006/relationships" xmlns:m="http://schemas.openxmlformats.org/officeDocument/2006/math" xmlns:v="urn:schemas-microsoft-com:vml" xmlns:wp14="http://schemas.microsoft.com/office/word/2010/wordprocessingDrawing" xmlns:wp="http://schemas.openxmlformats.org/drawingml/2006/wordprocessingDrawing" xmlns:w10="urn:schemas-microsoft-com:office:word" xmlns:w="http://schemas.openxmlformats.org/wordprocessingml/2006/main" xmlns:w14="http://schemas.microsoft.com/office/word/2010/wordml" xmlns:w15="http://schemas.microsoft.com/office/word/2012/wordml" xmlns:w16se="http://schemas.microsoft.com/office/word/2015/wordml/symex" xmlns:wpg="http://schemas.microsoft.com/office/word/2010/wordprocessingGroup" xmlns:wpi="http://schemas.microsoft.com/office/word/2010/wordprocessingInk" xmlns:wne="http://schemas.microsoft.com/office/word/2006/wordml" xmlns:wps="http://schemas.microsoft.com/office/word/2010/wordprocessingShape" mc:Ignorable="w14 w15 w16se wp14">
   <w:body>
     <w:p>
+      <w:pPr>
+        <w:rPr>
+          <w:lang w:val="en-US"/>
+        </w:rPr>
+      </w:pPr>
+      <w:r>
+        <w:rPr>
+          <w:lang w:val="en-US"/>
+        </w:rPr>
+        <w:t xml:space="preserve">Callbacks e Promises / Threads e Multithreads / </w:t>
+      </w:r>
       <w:proofErr w:type="spellStart"/>
       <w:r>
-        <w:t>Callbacks</w:t>
+        <w:rPr>
+          <w:lang w:val="en-US"/>
+        </w:rPr>
+        <w:t>setTimeout</w:t>
       </w:r>
       <w:proofErr w:type="spellEnd"/>
       <w:r>
+        <w:rPr>
+          <w:lang w:val="en-US"/>
+        </w:rPr>
         <w:t xml:space="preserve"> e </w:t>
       </w:r>
       <w:proofErr w:type="spellStart"/>
       <w:r>
-        <w:t>Promises</w:t>
+        <w:rPr>
+          <w:lang w:val="en-US"/>
+        </w:rPr>
+        <w:t>setInterval</w:t>
       </w:r>
       <w:proofErr w:type="spellEnd"/>
       <w:r>
-        <w:t xml:space="preserve"> / Threads e </w:t>
-      </w:r>
-      <w:proofErr w:type="spellStart"/>
-      <w:r>
-        <w:t>Multithreads</w:t>
-      </w:r>
-      <w:proofErr w:type="spellEnd"/>
-      <w:r>
-        <w:t xml:space="preserve"> / </w:t>
-      </w:r>
-      <w:proofErr w:type="spellStart"/>
-      <w:r>
-        <w:t>setTimeout</w:t>
-      </w:r>
-      <w:proofErr w:type="spellEnd"/>
-      <w:r>
-        <w:t xml:space="preserve"> e </w:t>
-      </w:r>
-      <w:proofErr w:type="spellStart"/>
-      <w:r>
-        <w:t>setInterval</w:t>
-      </w:r>
-      <w:proofErr w:type="spellEnd"/>
+        <w:rPr>
+          <w:lang w:val="en-US"/>
+        </w:rPr>
+        <w:t xml:space="preserve"> </w:t>
+      </w:r>
+      <w:r>
+        <w:rPr>
+          <w:lang w:val="en-US"/>
+        </w:rPr>
+        <w:t xml:space="preserve"> </w:t>
+      </w:r>
+      <w:bookmarkStart w:id="0" w:name="_GoBack"/>
+      <w:bookmarkEnd w:id="0"/>
     </w:p>
     <w:p>
       <w:r>
@@ -58,8 +68,6 @@
       </w:r>
       <w:r>
         <w:br/>
-      </w:r>
-      <w:r>
         <w:t xml:space="preserve">[ { </w:t>
       </w:r>
       <w:hyperlink r:id="rId5" w:history="1">
@@ -157,8 +165,6 @@
       <w:r>
         <w:t>]</w:t>
       </w:r>
-      <w:bookmarkStart w:id="0" w:name="_GoBack"/>
-      <w:bookmarkEnd w:id="0"/>
     </w:p>
     <w:p/>
     <w:p/>
@@ -297,6 +303,7 @@
     <w:lsdException w:name="HTML Sample" w:semiHidden="1" w:unhideWhenUsed="1"/>
     <w:lsdException w:name="HTML Typewriter" w:semiHidden="1" w:unhideWhenUsed="1"/>
     <w:lsdException w:name="HTML Variable" w:semiHidden="1" w:unhideWhenUsed="1"/>
+    <w:lsdException w:name="Normal Table" w:semiHidden="1" w:unhideWhenUsed="1"/>
     <w:lsdException w:name="annotation subject" w:semiHidden="1" w:unhideWhenUsed="1"/>
     <w:lsdException w:name="No List" w:semiHidden="1" w:unhideWhenUsed="1"/>
     <w:lsdException w:name="Outline List 1" w:semiHidden="1" w:unhideWhenUsed="1"/>
@@ -343,8 +350,10 @@
     <w:lsdException w:name="Table Subtle 2" w:semiHidden="1" w:unhideWhenUsed="1"/>
     <w:lsdException w:name="Table Web 1" w:semiHidden="1" w:unhideWhenUsed="1"/>
     <w:lsdException w:name="Table Web 2" w:semiHidden="1" w:unhideWhenUsed="1"/>
+    <w:lsdException w:name="Table Web 3" w:semiHidden="1" w:unhideWhenUsed="1"/>
     <w:lsdException w:name="Balloon Text" w:semiHidden="1" w:unhideWhenUsed="1"/>
     <w:lsdException w:name="Table Grid" w:uiPriority="39"/>
+    <w:lsdException w:name="Table Theme" w:semiHidden="1" w:unhideWhenUsed="1"/>
     <w:lsdException w:name="Placeholder Text" w:semiHidden="1"/>
     <w:lsdException w:name="No Spacing" w:uiPriority="1" w:qFormat="1"/>
     <w:lsdException w:name="Light Shading" w:uiPriority="60"/>

</xml_diff>